<commit_message>
BR maj fiche Reverchon
</commit_message>
<xml_diff>
--- a/BR_Brake_System/BR_A0400 (durites)/fiche Reverchon/Circuit de freinage Invictus.docx
+++ b/BR_Brake_System/BR_A0400 (durites)/fiche Reverchon/Circuit de freinage Invictus.docx
@@ -29,6 +29,965 @@
         </w:rPr>
       </w:pPr>
     </w:p>
+    <w:tbl>
+      <w:tblPr>
+        <w:tblStyle w:val="TableGrid"/>
+        <w:tblpPr w:leftFromText="180" w:rightFromText="180" w:vertAnchor="text" w:horzAnchor="margin" w:tblpXSpec="right" w:tblpY="623"/>
+        <w:tblW w:w="0" w:type="auto"/>
+        <w:tblLook w:val="04A0" w:firstRow="1" w:lastRow="0" w:firstColumn="1" w:lastColumn="0" w:noHBand="0" w:noVBand="1"/>
+      </w:tblPr>
+      <w:tblGrid>
+        <w:gridCol w:w="855"/>
+        <w:gridCol w:w="700"/>
+        <w:gridCol w:w="1417"/>
+        <w:gridCol w:w="1614"/>
+      </w:tblGrid>
+      <w:tr>
+        <w:tc>
+          <w:tcPr>
+            <w:tcW w:w="1555" w:type="dxa"/>
+            <w:gridSpan w:val="2"/>
+          </w:tcPr>
+          <w:p>
+            <w:pPr>
+              <w:jc w:val="center"/>
+              <w:rPr>
+                <w:b/>
+                <w:bCs/>
+                <w:lang w:val="fr-FR"/>
+              </w:rPr>
+            </w:pPr>
+            <w:r>
+              <w:rPr>
+                <w:b/>
+                <w:bCs/>
+                <w:lang w:val="fr-FR"/>
+              </w:rPr>
+              <w:t>joint</w:t>
+            </w:r>
+          </w:p>
+        </w:tc>
+        <w:tc>
+          <w:tcPr>
+            <w:tcW w:w="1417" w:type="dxa"/>
+          </w:tcPr>
+          <w:p>
+            <w:pPr>
+              <w:jc w:val="center"/>
+              <w:rPr>
+                <w:b/>
+                <w:bCs/>
+                <w:lang w:val="fr-FR"/>
+              </w:rPr>
+            </w:pPr>
+            <w:r>
+              <w:rPr>
+                <w:b/>
+                <w:bCs/>
+                <w:lang w:val="fr-FR"/>
+              </w:rPr>
+              <w:t xml:space="preserve">Direction </w:t>
+            </w:r>
+            <w:r>
+              <w:rPr>
+                <w:b/>
+                <w:bCs/>
+                <w:lang w:val="fr-FR"/>
+              </w:rPr>
+              <w:br/>
+              <w:t>joint</w:t>
+            </w:r>
+          </w:p>
+        </w:tc>
+        <w:tc>
+          <w:tcPr>
+            <w:tcW w:w="1614" w:type="dxa"/>
+          </w:tcPr>
+          <w:p>
+            <w:pPr>
+              <w:jc w:val="center"/>
+              <w:rPr>
+                <w:b/>
+                <w:bCs/>
+                <w:lang w:val="fr-FR"/>
+              </w:rPr>
+            </w:pPr>
+            <w:r>
+              <w:rPr>
+                <w:b/>
+                <w:bCs/>
+                <w:lang w:val="fr-FR"/>
+              </w:rPr>
+              <w:t>filetXtaille</w:t>
+            </w:r>
+          </w:p>
+        </w:tc>
+      </w:tr>
+      <w:tr>
+        <w:tc>
+          <w:tcPr>
+            <w:tcW w:w="855" w:type="dxa"/>
+          </w:tcPr>
+          <w:p>
+            <w:pPr>
+              <w:jc w:val="center"/>
+              <w:rPr>
+                <w:lang w:val="fr-FR"/>
+              </w:rPr>
+            </w:pPr>
+            <w:r>
+              <w:rPr>
+                <w:lang w:val="fr-FR"/>
+              </w:rPr>
+              <w:t>FL</w:t>
+            </w:r>
+          </w:p>
+        </w:tc>
+        <w:tc>
+          <w:tcPr>
+            <w:tcW w:w="700" w:type="dxa"/>
+          </w:tcPr>
+          <w:p>
+            <w:pPr>
+              <w:jc w:val="center"/>
+              <w:rPr>
+                <w:lang w:val="fr-FR"/>
+              </w:rPr>
+            </w:pPr>
+            <w:r>
+              <w:rPr>
+                <w:lang w:val="fr-FR"/>
+              </w:rPr>
+              <w:t>1</w:t>
+            </w:r>
+          </w:p>
+        </w:tc>
+        <w:tc>
+          <w:tcPr>
+            <w:tcW w:w="1417" w:type="dxa"/>
+          </w:tcPr>
+          <w:p>
+            <w:pPr>
+              <w:jc w:val="center"/>
+              <w:rPr>
+                <w:lang w:val="fr-FR"/>
+              </w:rPr>
+            </w:pPr>
+            <w:r>
+              <w:rPr>
+                <w:lang w:val="fr-FR"/>
+              </w:rPr>
+              <w:t>y</w:t>
+            </w:r>
+          </w:p>
+        </w:tc>
+        <w:tc>
+          <w:tcPr>
+            <w:tcW w:w="1614" w:type="dxa"/>
+          </w:tcPr>
+          <w:p>
+            <w:pPr>
+              <w:jc w:val="center"/>
+              <w:rPr>
+                <w:lang w:val="fr-FR"/>
+              </w:rPr>
+            </w:pPr>
+          </w:p>
+        </w:tc>
+      </w:tr>
+      <w:tr>
+        <w:tc>
+          <w:tcPr>
+            <w:tcW w:w="855" w:type="dxa"/>
+          </w:tcPr>
+          <w:p>
+            <w:pPr>
+              <w:jc w:val="center"/>
+              <w:rPr>
+                <w:lang w:val="fr-FR"/>
+              </w:rPr>
+            </w:pPr>
+            <w:r>
+              <w:rPr>
+                <w:lang w:val="fr-FR"/>
+              </w:rPr>
+              <w:t>1</w:t>
+            </w:r>
+          </w:p>
+        </w:tc>
+        <w:tc>
+          <w:tcPr>
+            <w:tcW w:w="700" w:type="dxa"/>
+          </w:tcPr>
+          <w:p>
+            <w:pPr>
+              <w:jc w:val="center"/>
+              <w:rPr>
+                <w:lang w:val="fr-FR"/>
+              </w:rPr>
+            </w:pPr>
+            <w:r>
+              <w:rPr>
+                <w:lang w:val="fr-FR"/>
+              </w:rPr>
+              <w:t>T</w:t>
+            </w:r>
+          </w:p>
+        </w:tc>
+        <w:tc>
+          <w:tcPr>
+            <w:tcW w:w="1417" w:type="dxa"/>
+          </w:tcPr>
+          <w:p>
+            <w:pPr>
+              <w:jc w:val="center"/>
+              <w:rPr>
+                <w:lang w:val="fr-FR"/>
+              </w:rPr>
+            </w:pPr>
+            <w:r>
+              <w:rPr>
+                <w:lang w:val="fr-FR"/>
+              </w:rPr>
+              <w:t>Y</w:t>
+            </w:r>
+          </w:p>
+        </w:tc>
+        <w:tc>
+          <w:tcPr>
+            <w:tcW w:w="1614" w:type="dxa"/>
+          </w:tcPr>
+          <w:p>
+            <w:pPr>
+              <w:jc w:val="center"/>
+              <w:rPr>
+                <w:lang w:val="fr-FR"/>
+              </w:rPr>
+            </w:pPr>
+          </w:p>
+        </w:tc>
+      </w:tr>
+      <w:tr>
+        <w:tc>
+          <w:tcPr>
+            <w:tcW w:w="855" w:type="dxa"/>
+          </w:tcPr>
+          <w:p>
+            <w:pPr>
+              <w:jc w:val="center"/>
+              <w:rPr>
+                <w:lang w:val="fr-FR"/>
+              </w:rPr>
+            </w:pPr>
+            <w:r>
+              <w:rPr>
+                <w:lang w:val="fr-FR"/>
+              </w:rPr>
+              <w:t>T</w:t>
+            </w:r>
+          </w:p>
+        </w:tc>
+        <w:tc>
+          <w:tcPr>
+            <w:tcW w:w="700" w:type="dxa"/>
+          </w:tcPr>
+          <w:p>
+            <w:pPr>
+              <w:jc w:val="center"/>
+              <w:rPr>
+                <w:lang w:val="fr-FR"/>
+              </w:rPr>
+            </w:pPr>
+            <w:r>
+              <w:rPr>
+                <w:lang w:val="fr-FR"/>
+              </w:rPr>
+              <w:t>2</w:t>
+            </w:r>
+          </w:p>
+        </w:tc>
+        <w:tc>
+          <w:tcPr>
+            <w:tcW w:w="1417" w:type="dxa"/>
+          </w:tcPr>
+          <w:p>
+            <w:pPr>
+              <w:jc w:val="center"/>
+              <w:rPr>
+                <w:lang w:val="fr-FR"/>
+              </w:rPr>
+            </w:pPr>
+            <w:r>
+              <w:rPr>
+                <w:lang w:val="fr-FR"/>
+              </w:rPr>
+              <w:t>Y</w:t>
+            </w:r>
+          </w:p>
+        </w:tc>
+        <w:tc>
+          <w:tcPr>
+            <w:tcW w:w="1614" w:type="dxa"/>
+          </w:tcPr>
+          <w:p>
+            <w:pPr>
+              <w:jc w:val="center"/>
+              <w:rPr>
+                <w:lang w:val="fr-FR"/>
+              </w:rPr>
+            </w:pPr>
+          </w:p>
+        </w:tc>
+      </w:tr>
+      <w:tr>
+        <w:tc>
+          <w:tcPr>
+            <w:tcW w:w="855" w:type="dxa"/>
+          </w:tcPr>
+          <w:p>
+            <w:pPr>
+              <w:jc w:val="center"/>
+              <w:rPr>
+                <w:lang w:val="fr-FR"/>
+              </w:rPr>
+            </w:pPr>
+            <w:r>
+              <w:rPr>
+                <w:lang w:val="fr-FR"/>
+              </w:rPr>
+              <w:t>2</w:t>
+            </w:r>
+          </w:p>
+        </w:tc>
+        <w:tc>
+          <w:tcPr>
+            <w:tcW w:w="700" w:type="dxa"/>
+          </w:tcPr>
+          <w:p>
+            <w:pPr>
+              <w:jc w:val="center"/>
+              <w:rPr>
+                <w:lang w:val="fr-FR"/>
+              </w:rPr>
+            </w:pPr>
+            <w:r>
+              <w:rPr>
+                <w:lang w:val="fr-FR"/>
+              </w:rPr>
+              <w:t>FR</w:t>
+            </w:r>
+          </w:p>
+        </w:tc>
+        <w:tc>
+          <w:tcPr>
+            <w:tcW w:w="1417" w:type="dxa"/>
+          </w:tcPr>
+          <w:p>
+            <w:pPr>
+              <w:jc w:val="center"/>
+              <w:rPr>
+                <w:lang w:val="fr-FR"/>
+              </w:rPr>
+            </w:pPr>
+            <w:r>
+              <w:rPr>
+                <w:lang w:val="fr-FR"/>
+              </w:rPr>
+              <w:t>Y</w:t>
+            </w:r>
+          </w:p>
+        </w:tc>
+        <w:tc>
+          <w:tcPr>
+            <w:tcW w:w="1614" w:type="dxa"/>
+          </w:tcPr>
+          <w:p>
+            <w:pPr>
+              <w:jc w:val="center"/>
+              <w:rPr>
+                <w:lang w:val="fr-FR"/>
+              </w:rPr>
+            </w:pPr>
+          </w:p>
+        </w:tc>
+      </w:tr>
+      <w:tr>
+        <w:tc>
+          <w:tcPr>
+            <w:tcW w:w="855" w:type="dxa"/>
+          </w:tcPr>
+          <w:p>
+            <w:pPr>
+              <w:jc w:val="center"/>
+              <w:rPr>
+                <w:lang w:val="fr-FR"/>
+              </w:rPr>
+            </w:pPr>
+            <w:r>
+              <w:rPr>
+                <w:lang w:val="fr-FR"/>
+              </w:rPr>
+              <w:t>T</w:t>
+            </w:r>
+          </w:p>
+        </w:tc>
+        <w:tc>
+          <w:tcPr>
+            <w:tcW w:w="700" w:type="dxa"/>
+          </w:tcPr>
+          <w:p>
+            <w:pPr>
+              <w:jc w:val="center"/>
+              <w:rPr>
+                <w:lang w:val="fr-FR"/>
+              </w:rPr>
+            </w:pPr>
+            <w:r>
+              <w:rPr>
+                <w:lang w:val="fr-FR"/>
+              </w:rPr>
+              <w:t>3</w:t>
+            </w:r>
+          </w:p>
+        </w:tc>
+        <w:tc>
+          <w:tcPr>
+            <w:tcW w:w="1417" w:type="dxa"/>
+          </w:tcPr>
+          <w:p>
+            <w:pPr>
+              <w:jc w:val="center"/>
+              <w:rPr>
+                <w:lang w:val="fr-FR"/>
+              </w:rPr>
+            </w:pPr>
+            <w:r>
+              <w:rPr>
+                <w:lang w:val="fr-FR"/>
+              </w:rPr>
+              <w:t>X</w:t>
+            </w:r>
+          </w:p>
+        </w:tc>
+        <w:tc>
+          <w:tcPr>
+            <w:tcW w:w="1614" w:type="dxa"/>
+          </w:tcPr>
+          <w:p>
+            <w:pPr>
+              <w:jc w:val="center"/>
+              <w:rPr>
+                <w:lang w:val="fr-FR"/>
+              </w:rPr>
+            </w:pPr>
+          </w:p>
+        </w:tc>
+      </w:tr>
+      <w:tr>
+        <w:tc>
+          <w:tcPr>
+            <w:tcW w:w="855" w:type="dxa"/>
+          </w:tcPr>
+          <w:p>
+            <w:pPr>
+              <w:jc w:val="center"/>
+              <w:rPr>
+                <w:lang w:val="fr-FR"/>
+              </w:rPr>
+            </w:pPr>
+            <w:r>
+              <w:rPr>
+                <w:lang w:val="fr-FR"/>
+              </w:rPr>
+              <w:t>3</w:t>
+            </w:r>
+          </w:p>
+        </w:tc>
+        <w:tc>
+          <w:tcPr>
+            <w:tcW w:w="700" w:type="dxa"/>
+          </w:tcPr>
+          <w:p>
+            <w:pPr>
+              <w:jc w:val="center"/>
+              <w:rPr>
+                <w:lang w:val="fr-FR"/>
+              </w:rPr>
+            </w:pPr>
+            <w:r>
+              <w:rPr>
+                <w:lang w:val="fr-FR"/>
+              </w:rPr>
+              <w:t>MCD</w:t>
+            </w:r>
+          </w:p>
+        </w:tc>
+        <w:tc>
+          <w:tcPr>
+            <w:tcW w:w="1417" w:type="dxa"/>
+          </w:tcPr>
+          <w:p>
+            <w:pPr>
+              <w:jc w:val="center"/>
+              <w:rPr>
+                <w:lang w:val="fr-FR"/>
+              </w:rPr>
+            </w:pPr>
+            <w:r>
+              <w:rPr>
+                <w:lang w:val="fr-FR"/>
+              </w:rPr>
+              <w:t>Y</w:t>
+            </w:r>
+          </w:p>
+        </w:tc>
+        <w:tc>
+          <w:tcPr>
+            <w:tcW w:w="1614" w:type="dxa"/>
+          </w:tcPr>
+          <w:p>
+            <w:pPr>
+              <w:jc w:val="center"/>
+              <w:rPr>
+                <w:lang w:val="fr-FR"/>
+              </w:rPr>
+            </w:pPr>
+          </w:p>
+        </w:tc>
+      </w:tr>
+      <w:tr>
+        <w:tc>
+          <w:tcPr>
+            <w:tcW w:w="855" w:type="dxa"/>
+          </w:tcPr>
+          <w:p>
+            <w:pPr>
+              <w:jc w:val="center"/>
+              <w:rPr>
+                <w:lang w:val="fr-FR"/>
+              </w:rPr>
+            </w:pPr>
+            <w:r>
+              <w:rPr>
+                <w:lang w:val="fr-FR"/>
+              </w:rPr>
+              <w:t>MCG</w:t>
+            </w:r>
+          </w:p>
+        </w:tc>
+        <w:tc>
+          <w:tcPr>
+            <w:tcW w:w="700" w:type="dxa"/>
+          </w:tcPr>
+          <w:p>
+            <w:pPr>
+              <w:jc w:val="center"/>
+              <w:rPr>
+                <w:lang w:val="fr-FR"/>
+              </w:rPr>
+            </w:pPr>
+            <w:r>
+              <w:rPr>
+                <w:lang w:val="fr-FR"/>
+              </w:rPr>
+              <w:t>4</w:t>
+            </w:r>
+          </w:p>
+        </w:tc>
+        <w:tc>
+          <w:tcPr>
+            <w:tcW w:w="1417" w:type="dxa"/>
+          </w:tcPr>
+          <w:p>
+            <w:pPr>
+              <w:jc w:val="center"/>
+              <w:rPr>
+                <w:lang w:val="fr-FR"/>
+              </w:rPr>
+            </w:pPr>
+            <w:r>
+              <w:rPr>
+                <w:lang w:val="fr-FR"/>
+              </w:rPr>
+              <w:t>X</w:t>
+            </w:r>
+          </w:p>
+        </w:tc>
+        <w:tc>
+          <w:tcPr>
+            <w:tcW w:w="1614" w:type="dxa"/>
+          </w:tcPr>
+          <w:p>
+            <w:pPr>
+              <w:jc w:val="center"/>
+              <w:rPr>
+                <w:lang w:val="fr-FR"/>
+              </w:rPr>
+            </w:pPr>
+          </w:p>
+        </w:tc>
+      </w:tr>
+      <w:tr>
+        <w:tc>
+          <w:tcPr>
+            <w:tcW w:w="855" w:type="dxa"/>
+          </w:tcPr>
+          <w:p>
+            <w:pPr>
+              <w:jc w:val="center"/>
+              <w:rPr>
+                <w:lang w:val="fr-FR"/>
+              </w:rPr>
+            </w:pPr>
+            <w:r>
+              <w:rPr>
+                <w:lang w:val="fr-FR"/>
+              </w:rPr>
+              <w:t>4</w:t>
+            </w:r>
+          </w:p>
+        </w:tc>
+        <w:tc>
+          <w:tcPr>
+            <w:tcW w:w="700" w:type="dxa"/>
+          </w:tcPr>
+          <w:p>
+            <w:pPr>
+              <w:jc w:val="center"/>
+              <w:rPr>
+                <w:lang w:val="fr-FR"/>
+              </w:rPr>
+            </w:pPr>
+            <w:r>
+              <w:rPr>
+                <w:lang w:val="fr-FR"/>
+              </w:rPr>
+              <w:t>T</w:t>
+            </w:r>
+          </w:p>
+        </w:tc>
+        <w:tc>
+          <w:tcPr>
+            <w:tcW w:w="1417" w:type="dxa"/>
+          </w:tcPr>
+          <w:p>
+            <w:pPr>
+              <w:jc w:val="center"/>
+              <w:rPr>
+                <w:lang w:val="fr-FR"/>
+              </w:rPr>
+            </w:pPr>
+            <w:r>
+              <w:rPr>
+                <w:lang w:val="fr-FR"/>
+              </w:rPr>
+              <w:t>X</w:t>
+            </w:r>
+          </w:p>
+        </w:tc>
+        <w:tc>
+          <w:tcPr>
+            <w:tcW w:w="1614" w:type="dxa"/>
+          </w:tcPr>
+          <w:p>
+            <w:pPr>
+              <w:jc w:val="center"/>
+              <w:rPr>
+                <w:lang w:val="fr-FR"/>
+              </w:rPr>
+            </w:pPr>
+          </w:p>
+        </w:tc>
+      </w:tr>
+      <w:tr>
+        <w:tc>
+          <w:tcPr>
+            <w:tcW w:w="855" w:type="dxa"/>
+          </w:tcPr>
+          <w:p>
+            <w:pPr>
+              <w:jc w:val="center"/>
+              <w:rPr>
+                <w:lang w:val="fr-FR"/>
+              </w:rPr>
+            </w:pPr>
+            <w:r>
+              <w:rPr>
+                <w:lang w:val="fr-FR"/>
+              </w:rPr>
+              <w:t>RL</w:t>
+            </w:r>
+          </w:p>
+        </w:tc>
+        <w:tc>
+          <w:tcPr>
+            <w:tcW w:w="700" w:type="dxa"/>
+          </w:tcPr>
+          <w:p>
+            <w:pPr>
+              <w:jc w:val="center"/>
+              <w:rPr>
+                <w:lang w:val="fr-FR"/>
+              </w:rPr>
+            </w:pPr>
+            <w:r>
+              <w:rPr>
+                <w:lang w:val="fr-FR"/>
+              </w:rPr>
+              <w:t>5</w:t>
+            </w:r>
+          </w:p>
+        </w:tc>
+        <w:tc>
+          <w:tcPr>
+            <w:tcW w:w="1417" w:type="dxa"/>
+          </w:tcPr>
+          <w:p>
+            <w:pPr>
+              <w:jc w:val="center"/>
+              <w:rPr>
+                <w:lang w:val="fr-FR"/>
+              </w:rPr>
+            </w:pPr>
+            <w:r>
+              <w:rPr>
+                <w:lang w:val="fr-FR"/>
+              </w:rPr>
+              <w:t>Y</w:t>
+            </w:r>
+          </w:p>
+        </w:tc>
+        <w:tc>
+          <w:tcPr>
+            <w:tcW w:w="1614" w:type="dxa"/>
+          </w:tcPr>
+          <w:p>
+            <w:pPr>
+              <w:jc w:val="center"/>
+              <w:rPr>
+                <w:lang w:val="fr-FR"/>
+              </w:rPr>
+            </w:pPr>
+          </w:p>
+        </w:tc>
+      </w:tr>
+      <w:tr>
+        <w:tc>
+          <w:tcPr>
+            <w:tcW w:w="855" w:type="dxa"/>
+          </w:tcPr>
+          <w:p>
+            <w:pPr>
+              <w:jc w:val="center"/>
+              <w:rPr>
+                <w:lang w:val="fr-FR"/>
+              </w:rPr>
+            </w:pPr>
+            <w:r>
+              <w:rPr>
+                <w:lang w:val="fr-FR"/>
+              </w:rPr>
+              <w:t>5</w:t>
+            </w:r>
+          </w:p>
+        </w:tc>
+        <w:tc>
+          <w:tcPr>
+            <w:tcW w:w="700" w:type="dxa"/>
+          </w:tcPr>
+          <w:p>
+            <w:pPr>
+              <w:jc w:val="center"/>
+              <w:rPr>
+                <w:lang w:val="fr-FR"/>
+              </w:rPr>
+            </w:pPr>
+            <w:r>
+              <w:rPr>
+                <w:lang w:val="fr-FR"/>
+              </w:rPr>
+              <w:t>T</w:t>
+            </w:r>
+          </w:p>
+        </w:tc>
+        <w:tc>
+          <w:tcPr>
+            <w:tcW w:w="1417" w:type="dxa"/>
+          </w:tcPr>
+          <w:p>
+            <w:pPr>
+              <w:jc w:val="center"/>
+              <w:rPr>
+                <w:lang w:val="fr-FR"/>
+              </w:rPr>
+            </w:pPr>
+            <w:r>
+              <w:rPr>
+                <w:lang w:val="fr-FR"/>
+              </w:rPr>
+              <w:t>Y</w:t>
+            </w:r>
+          </w:p>
+        </w:tc>
+        <w:tc>
+          <w:tcPr>
+            <w:tcW w:w="1614" w:type="dxa"/>
+          </w:tcPr>
+          <w:p>
+            <w:pPr>
+              <w:jc w:val="center"/>
+              <w:rPr>
+                <w:lang w:val="fr-FR"/>
+              </w:rPr>
+            </w:pPr>
+          </w:p>
+        </w:tc>
+      </w:tr>
+      <w:tr>
+        <w:tc>
+          <w:tcPr>
+            <w:tcW w:w="855" w:type="dxa"/>
+          </w:tcPr>
+          <w:p>
+            <w:pPr>
+              <w:jc w:val="center"/>
+              <w:rPr>
+                <w:lang w:val="fr-FR"/>
+              </w:rPr>
+            </w:pPr>
+            <w:r>
+              <w:rPr>
+                <w:lang w:val="fr-FR"/>
+              </w:rPr>
+              <w:t>T</w:t>
+            </w:r>
+          </w:p>
+        </w:tc>
+        <w:tc>
+          <w:tcPr>
+            <w:tcW w:w="700" w:type="dxa"/>
+          </w:tcPr>
+          <w:p>
+            <w:pPr>
+              <w:jc w:val="center"/>
+              <w:rPr>
+                <w:lang w:val="fr-FR"/>
+              </w:rPr>
+            </w:pPr>
+            <w:r>
+              <w:rPr>
+                <w:lang w:val="fr-FR"/>
+              </w:rPr>
+              <w:t>6</w:t>
+            </w:r>
+          </w:p>
+        </w:tc>
+        <w:tc>
+          <w:tcPr>
+            <w:tcW w:w="1417" w:type="dxa"/>
+          </w:tcPr>
+          <w:p>
+            <w:pPr>
+              <w:jc w:val="center"/>
+              <w:rPr>
+                <w:lang w:val="fr-FR"/>
+              </w:rPr>
+            </w:pPr>
+            <w:r>
+              <w:rPr>
+                <w:lang w:val="fr-FR"/>
+              </w:rPr>
+              <w:t>Y</w:t>
+            </w:r>
+          </w:p>
+        </w:tc>
+        <w:tc>
+          <w:tcPr>
+            <w:tcW w:w="1614" w:type="dxa"/>
+          </w:tcPr>
+          <w:p>
+            <w:pPr>
+              <w:jc w:val="center"/>
+              <w:rPr>
+                <w:lang w:val="fr-FR"/>
+              </w:rPr>
+            </w:pPr>
+          </w:p>
+        </w:tc>
+      </w:tr>
+      <w:tr>
+        <w:tc>
+          <w:tcPr>
+            <w:tcW w:w="855" w:type="dxa"/>
+          </w:tcPr>
+          <w:p>
+            <w:pPr>
+              <w:jc w:val="center"/>
+              <w:rPr>
+                <w:lang w:val="fr-FR"/>
+              </w:rPr>
+            </w:pPr>
+            <w:r>
+              <w:rPr>
+                <w:lang w:val="fr-FR"/>
+              </w:rPr>
+              <w:t>6</w:t>
+            </w:r>
+          </w:p>
+        </w:tc>
+        <w:tc>
+          <w:tcPr>
+            <w:tcW w:w="700" w:type="dxa"/>
+          </w:tcPr>
+          <w:p>
+            <w:pPr>
+              <w:jc w:val="center"/>
+              <w:rPr>
+                <w:lang w:val="fr-FR"/>
+              </w:rPr>
+            </w:pPr>
+            <w:r>
+              <w:rPr>
+                <w:lang w:val="fr-FR"/>
+              </w:rPr>
+              <w:t>RR</w:t>
+            </w:r>
+          </w:p>
+        </w:tc>
+        <w:tc>
+          <w:tcPr>
+            <w:tcW w:w="1417" w:type="dxa"/>
+          </w:tcPr>
+          <w:p>
+            <w:pPr>
+              <w:jc w:val="center"/>
+              <w:rPr>
+                <w:lang w:val="fr-FR"/>
+              </w:rPr>
+            </w:pPr>
+            <w:r>
+              <w:rPr>
+                <w:lang w:val="fr-FR"/>
+              </w:rPr>
+              <w:t>Y</w:t>
+            </w:r>
+          </w:p>
+        </w:tc>
+        <w:tc>
+          <w:tcPr>
+            <w:tcW w:w="1614" w:type="dxa"/>
+          </w:tcPr>
+          <w:p>
+            <w:pPr>
+              <w:jc w:val="center"/>
+              <w:rPr>
+                <w:lang w:val="fr-FR"/>
+              </w:rPr>
+            </w:pPr>
+          </w:p>
+        </w:tc>
+      </w:tr>
+    </w:tbl>
     <w:p>
       <w:pPr>
         <w:jc w:val="center"/>
@@ -42,9 +1001,9 @@
           <w:lang w:val="fr-FR"/>
         </w:rPr>
         <w:drawing>
-          <wp:inline distT="0" distB="0" distL="0" distR="0" wp14:anchorId="5604CE79" wp14:editId="5F564003">
-            <wp:extent cx="3686175" cy="5172075"/>
-            <wp:effectExtent l="0" t="0" r="9525" b="9525"/>
+          <wp:inline distT="0" distB="0" distL="0" distR="0" wp14:anchorId="5604CE79" wp14:editId="7978F733">
+            <wp:extent cx="3686175" cy="4448158"/>
+            <wp:effectExtent l="0" t="0" r="0" b="0"/>
             <wp:docPr id="3" name="Picture 3"/>
             <wp:cNvGraphicFramePr>
               <a:graphicFrameLocks xmlns:a="http://schemas.openxmlformats.org/drawingml/2006/main" noChangeAspect="1"/>
@@ -66,7 +1025,6 @@
                         </a:ext>
                       </a:extLst>
                     </a:blip>
-                    <a:srcRect/>
                     <a:stretch>
                       <a:fillRect/>
                     </a:stretch>
@@ -74,7 +1032,7 @@
                   <pic:spPr bwMode="auto">
                     <a:xfrm>
                       <a:off x="0" y="0"/>
-                      <a:ext cx="3686175" cy="5172075"/>
+                      <a:ext cx="3686175" cy="4448158"/>
                     </a:xfrm>
                     <a:prstGeom prst="rect">
                       <a:avLst/>
@@ -144,32 +1102,312 @@
         </w:drawing>
       </w:r>
     </w:p>
+    <w:tbl>
+      <w:tblPr>
+        <w:tblStyle w:val="TableGrid"/>
+        <w:tblW w:w="0" w:type="auto"/>
+        <w:tblLook w:val="04A0" w:firstRow="1" w:lastRow="0" w:firstColumn="1" w:lastColumn="0" w:noHBand="0" w:noVBand="1"/>
+      </w:tblPr>
+      <w:tblGrid>
+        <w:gridCol w:w="2697"/>
+        <w:gridCol w:w="2697"/>
+        <w:gridCol w:w="2698"/>
+        <w:gridCol w:w="2698"/>
+      </w:tblGrid>
+      <w:tr>
+        <w:tc>
+          <w:tcPr>
+            <w:tcW w:w="2697" w:type="dxa"/>
+          </w:tcPr>
+          <w:p>
+            <w:pPr>
+              <w:rPr>
+                <w:b/>
+                <w:bCs/>
+                <w:lang w:val="fr-FR"/>
+              </w:rPr>
+            </w:pPr>
+            <w:bookmarkStart w:id="0" w:name="_GoBack"/>
+            <w:bookmarkEnd w:id="0"/>
+            <w:r>
+              <w:rPr>
+                <w:b/>
+                <w:bCs/>
+                <w:lang w:val="fr-FR"/>
+              </w:rPr>
+              <w:t>Dénomination</w:t>
+            </w:r>
+          </w:p>
+        </w:tc>
+        <w:tc>
+          <w:tcPr>
+            <w:tcW w:w="2697" w:type="dxa"/>
+          </w:tcPr>
+          <w:p>
+            <w:pPr>
+              <w:rPr>
+                <w:b/>
+                <w:bCs/>
+                <w:lang w:val="fr-FR"/>
+              </w:rPr>
+            </w:pPr>
+            <w:r>
+              <w:rPr>
+                <w:b/>
+                <w:bCs/>
+                <w:lang w:val="fr-FR"/>
+              </w:rPr>
+              <w:t>Symbole</w:t>
+            </w:r>
+          </w:p>
+        </w:tc>
+        <w:tc>
+          <w:tcPr>
+            <w:tcW w:w="2698" w:type="dxa"/>
+          </w:tcPr>
+          <w:p>
+            <w:pPr>
+              <w:rPr>
+                <w:b/>
+                <w:bCs/>
+                <w:lang w:val="fr-FR"/>
+              </w:rPr>
+            </w:pPr>
+            <w:r>
+              <w:rPr>
+                <w:b/>
+                <w:bCs/>
+                <w:lang w:val="fr-FR"/>
+              </w:rPr>
+              <w:t>Marque</w:t>
+            </w:r>
+          </w:p>
+        </w:tc>
+        <w:tc>
+          <w:tcPr>
+            <w:tcW w:w="2698" w:type="dxa"/>
+          </w:tcPr>
+          <w:p>
+            <w:pPr>
+              <w:rPr>
+                <w:b/>
+                <w:bCs/>
+                <w:lang w:val="fr-FR"/>
+              </w:rPr>
+            </w:pPr>
+            <w:r>
+              <w:rPr>
+                <w:b/>
+                <w:bCs/>
+                <w:lang w:val="fr-FR"/>
+              </w:rPr>
+              <w:t>Reference</w:t>
+            </w:r>
+          </w:p>
+        </w:tc>
+      </w:tr>
+      <w:tr>
+        <w:tc>
+          <w:tcPr>
+            <w:tcW w:w="2697" w:type="dxa"/>
+          </w:tcPr>
+          <w:p>
+            <w:pPr>
+              <w:rPr>
+                <w:lang w:val="fr-FR"/>
+              </w:rPr>
+            </w:pPr>
+            <w:r>
+              <w:rPr>
+                <w:lang w:val="fr-FR"/>
+              </w:rPr>
+              <w:t>Etrier avant</w:t>
+            </w:r>
+          </w:p>
+        </w:tc>
+        <w:tc>
+          <w:tcPr>
+            <w:tcW w:w="2697" w:type="dxa"/>
+          </w:tcPr>
+          <w:p>
+            <w:pPr>
+              <w:rPr>
+                <w:lang w:val="fr-FR"/>
+              </w:rPr>
+            </w:pPr>
+            <w:r>
+              <w:rPr>
+                <w:lang w:val="fr-FR"/>
+              </w:rPr>
+              <w:t>FL (gauche), FR (droite)</w:t>
+            </w:r>
+          </w:p>
+        </w:tc>
+        <w:tc>
+          <w:tcPr>
+            <w:tcW w:w="2698" w:type="dxa"/>
+            <w:vMerge w:val="restart"/>
+          </w:tcPr>
+          <w:p>
+            <w:pPr>
+              <w:rPr>
+                <w:lang w:val="fr-FR"/>
+              </w:rPr>
+            </w:pPr>
+            <w:r>
+              <w:rPr>
+                <w:lang w:val="fr-FR"/>
+              </w:rPr>
+              <w:t>Beringer</w:t>
+            </w:r>
+          </w:p>
+        </w:tc>
+        <w:tc>
+          <w:tcPr>
+            <w:tcW w:w="2698" w:type="dxa"/>
+          </w:tcPr>
+          <w:p>
+            <w:pPr>
+              <w:rPr>
+                <w:lang w:val="fr-FR"/>
+              </w:rPr>
+            </w:pPr>
+          </w:p>
+        </w:tc>
+      </w:tr>
+      <w:tr>
+        <w:tc>
+          <w:tcPr>
+            <w:tcW w:w="2697" w:type="dxa"/>
+          </w:tcPr>
+          <w:p>
+            <w:pPr>
+              <w:rPr>
+                <w:lang w:val="fr-FR"/>
+              </w:rPr>
+            </w:pPr>
+            <w:r>
+              <w:rPr>
+                <w:lang w:val="fr-FR"/>
+              </w:rPr>
+              <w:t>Etrier arrière</w:t>
+            </w:r>
+          </w:p>
+        </w:tc>
+        <w:tc>
+          <w:tcPr>
+            <w:tcW w:w="2697" w:type="dxa"/>
+          </w:tcPr>
+          <w:p>
+            <w:pPr>
+              <w:rPr>
+                <w:lang w:val="fr-FR"/>
+              </w:rPr>
+            </w:pPr>
+            <w:r>
+              <w:rPr>
+                <w:lang w:val="fr-FR"/>
+              </w:rPr>
+              <w:t>RL (gauche), RR (droite)</w:t>
+            </w:r>
+          </w:p>
+        </w:tc>
+        <w:tc>
+          <w:tcPr>
+            <w:tcW w:w="2698" w:type="dxa"/>
+            <w:vMerge/>
+          </w:tcPr>
+          <w:p>
+            <w:pPr>
+              <w:rPr>
+                <w:lang w:val="fr-FR"/>
+              </w:rPr>
+            </w:pPr>
+          </w:p>
+        </w:tc>
+        <w:tc>
+          <w:tcPr>
+            <w:tcW w:w="2698" w:type="dxa"/>
+          </w:tcPr>
+          <w:p>
+            <w:pPr>
+              <w:rPr>
+                <w:lang w:val="fr-FR"/>
+              </w:rPr>
+            </w:pPr>
+          </w:p>
+        </w:tc>
+      </w:tr>
+      <w:tr>
+        <w:tc>
+          <w:tcPr>
+            <w:tcW w:w="2697" w:type="dxa"/>
+          </w:tcPr>
+          <w:p>
+            <w:pPr>
+              <w:rPr>
+                <w:lang w:val="fr-FR"/>
+              </w:rPr>
+            </w:pPr>
+            <w:r>
+              <w:rPr>
+                <w:lang w:val="fr-FR"/>
+              </w:rPr>
+              <w:t xml:space="preserve">Maitre-cylindre </w:t>
+            </w:r>
+          </w:p>
+        </w:tc>
+        <w:tc>
+          <w:tcPr>
+            <w:tcW w:w="2697" w:type="dxa"/>
+          </w:tcPr>
+          <w:p>
+            <w:pPr>
+              <w:rPr>
+                <w:lang w:val="fr-FR"/>
+              </w:rPr>
+            </w:pPr>
+            <w:r>
+              <w:rPr>
+                <w:lang w:val="fr-FR"/>
+              </w:rPr>
+              <w:t>MCD (droit), MCG (gauche)</w:t>
+            </w:r>
+          </w:p>
+        </w:tc>
+        <w:tc>
+          <w:tcPr>
+            <w:tcW w:w="2698" w:type="dxa"/>
+            <w:vMerge/>
+          </w:tcPr>
+          <w:p>
+            <w:pPr>
+              <w:rPr>
+                <w:lang w:val="fr-FR"/>
+              </w:rPr>
+            </w:pPr>
+          </w:p>
+        </w:tc>
+        <w:tc>
+          <w:tcPr>
+            <w:tcW w:w="2698" w:type="dxa"/>
+          </w:tcPr>
+          <w:p>
+            <w:pPr>
+              <w:rPr>
+                <w:lang w:val="fr-FR"/>
+              </w:rPr>
+            </w:pPr>
+          </w:p>
+        </w:tc>
+      </w:tr>
+    </w:tbl>
     <w:p>
       <w:pPr>
         <w:rPr>
           <w:lang w:val="fr-FR"/>
         </w:rPr>
       </w:pPr>
-      <w:r>
-        <w:rPr>
-          <w:lang w:val="fr-FR"/>
-        </w:rPr>
-        <w:t xml:space="preserve">Etrier  avant </w:t>
-      </w:r>
-      <w:proofErr w:type="spellStart"/>
-      <w:r>
-        <w:rPr>
-          <w:lang w:val="fr-FR"/>
-        </w:rPr>
-        <w:t>Beringer</w:t>
-      </w:r>
-      <w:proofErr w:type="spellEnd"/>
-      <w:r>
-        <w:rPr>
-          <w:lang w:val="fr-FR"/>
-        </w:rPr>
-        <w:t xml:space="preserve"> </w:t>
-      </w:r>
     </w:p>
     <w:p>
       <w:pPr>
@@ -177,50 +1415,6 @@
           <w:lang w:val="fr-FR"/>
         </w:rPr>
       </w:pPr>
-      <w:r>
-        <w:rPr>
-          <w:lang w:val="fr-FR"/>
-        </w:rPr>
-        <w:t xml:space="preserve">Etrier arrière </w:t>
-      </w:r>
-      <w:proofErr w:type="spellStart"/>
-      <w:r>
-        <w:rPr>
-          <w:lang w:val="fr-FR"/>
-        </w:rPr>
-        <w:t>Beringer</w:t>
-      </w:r>
-      <w:proofErr w:type="spellEnd"/>
-    </w:p>
-    <w:p>
-      <w:pPr>
-        <w:rPr>
-          <w:lang w:val="fr-FR"/>
-        </w:rPr>
-      </w:pPr>
-      <w:r>
-        <w:rPr>
-          <w:lang w:val="fr-FR"/>
-        </w:rPr>
-        <w:t xml:space="preserve">Mitres cylindres </w:t>
-      </w:r>
-      <w:proofErr w:type="spellStart"/>
-      <w:r>
-        <w:rPr>
-          <w:lang w:val="fr-FR"/>
-        </w:rPr>
-        <w:t>Beringer</w:t>
-      </w:r>
-      <w:proofErr w:type="spellEnd"/>
-    </w:p>
-    <w:p>
-      <w:pPr>
-        <w:rPr>
-          <w:lang w:val="fr-FR"/>
-        </w:rPr>
-      </w:pPr>
-      <w:bookmarkStart w:id="0" w:name="_GoBack"/>
-      <w:bookmarkEnd w:id="0"/>
     </w:p>
     <w:sectPr>
       <w:pgSz w:w="12240" w:h="15840"/>
@@ -692,6 +1886,25 @@
       <w:szCs w:val="56"/>
     </w:rPr>
   </w:style>
+  <w:style w:type="table" w:styleId="TableGrid">
+    <w:name w:val="Table Grid"/>
+    <w:basedOn w:val="TableNormal"/>
+    <w:uiPriority w:val="39"/>
+    <w:rsid w:val="00624652"/>
+    <w:pPr>
+      <w:spacing w:after="0" w:line="240" w:lineRule="auto"/>
+    </w:pPr>
+    <w:tblPr>
+      <w:tblBorders>
+        <w:top w:val="single" w:sz="4" w:space="0" w:color="auto"/>
+        <w:left w:val="single" w:sz="4" w:space="0" w:color="auto"/>
+        <w:bottom w:val="single" w:sz="4" w:space="0" w:color="auto"/>
+        <w:right w:val="single" w:sz="4" w:space="0" w:color="auto"/>
+        <w:insideH w:val="single" w:sz="4" w:space="0" w:color="auto"/>
+        <w:insideV w:val="single" w:sz="4" w:space="0" w:color="auto"/>
+      </w:tblBorders>
+    </w:tblPr>
+  </w:style>
 </w:styles>
 </file>
 

</xml_diff>

<commit_message>
BR maj finale fiche Reverchon Freinage
</commit_message>
<xml_diff>
--- a/BR_Brake_System/BR_A0400 (durites)/fiche Reverchon/Circuit de freinage Invictus.docx
+++ b/BR_Brake_System/BR_A0400 (durites)/fiche Reverchon/Circuit de freinage Invictus.docx
@@ -1,11 +1,9 @@
 
 <file path=word/document.xml><?xml version="1.0" encoding="utf-8"?>
-<w:document xmlns:wpc="http://schemas.microsoft.com/office/word/2010/wordprocessingCanvas" xmlns:cx="http://schemas.microsoft.com/office/drawing/2014/chartex" xmlns:mc="http://schemas.openxmlformats.org/markup-compatibility/2006" xmlns:o="urn:schemas-microsoft-com:office:office" xmlns:r="http://schemas.openxmlformats.org/officeDocument/2006/relationships" xmlns:m="http://schemas.openxmlformats.org/officeDocument/2006/math" xmlns:v="urn:schemas-microsoft-com:vml" xmlns:wp14="http://schemas.microsoft.com/office/word/2010/wordprocessingDrawing" xmlns:wp="http://schemas.openxmlformats.org/drawingml/2006/wordprocessingDrawing" xmlns:w10="urn:schemas-microsoft-com:office:word" xmlns:w="http://schemas.openxmlformats.org/wordprocessingml/2006/main" xmlns:w14="http://schemas.microsoft.com/office/word/2010/wordml" xmlns:w15="http://schemas.microsoft.com/office/word/2012/wordml" xmlns:w16se="http://schemas.microsoft.com/office/word/2015/wordml/symex" xmlns:wpg="http://schemas.microsoft.com/office/word/2010/wordprocessingGroup" xmlns:wpi="http://schemas.microsoft.com/office/word/2010/wordprocessingInk" xmlns:wne="http://schemas.microsoft.com/office/word/2006/wordml" xmlns:wps="http://schemas.microsoft.com/office/word/2010/wordprocessingShape" mc:Ignorable="w14 w15 w16se wp14">
+<w:document xmlns:wpc="http://schemas.microsoft.com/office/word/2010/wordprocessingCanvas" xmlns:cx="http://schemas.microsoft.com/office/drawing/2014/chartex" xmlns:cx1="http://schemas.microsoft.com/office/drawing/2015/9/8/chartex" xmlns:cx2="http://schemas.microsoft.com/office/drawing/2015/10/21/chartex" xmlns:cx3="http://schemas.microsoft.com/office/drawing/2016/5/9/chartex" xmlns:cx4="http://schemas.microsoft.com/office/drawing/2016/5/10/chartex" xmlns:cx5="http://schemas.microsoft.com/office/drawing/2016/5/11/chartex" xmlns:cx6="http://schemas.microsoft.com/office/drawing/2016/5/12/chartex" xmlns:cx7="http://schemas.microsoft.com/office/drawing/2016/5/13/chartex" xmlns:cx8="http://schemas.microsoft.com/office/drawing/2016/5/14/chartex" xmlns:mc="http://schemas.openxmlformats.org/markup-compatibility/2006" xmlns:aink="http://schemas.microsoft.com/office/drawing/2016/ink" xmlns:am3d="http://schemas.microsoft.com/office/drawing/2017/model3d" xmlns:o="urn:schemas-microsoft-com:office:office" xmlns:r="http://schemas.openxmlformats.org/officeDocument/2006/relationships" xmlns:m="http://schemas.openxmlformats.org/officeDocument/2006/math" xmlns:v="urn:schemas-microsoft-com:vml" xmlns:wp14="http://schemas.microsoft.com/office/word/2010/wordprocessingDrawing" xmlns:wp="http://schemas.openxmlformats.org/drawingml/2006/wordprocessingDrawing" xmlns:w10="urn:schemas-microsoft-com:office:word" xmlns:w="http://schemas.openxmlformats.org/wordprocessingml/2006/main" xmlns:w14="http://schemas.microsoft.com/office/word/2010/wordml" xmlns:w15="http://schemas.microsoft.com/office/word/2012/wordml" xmlns:w16cid="http://schemas.microsoft.com/office/word/2016/wordml/cid" xmlns:w16se="http://schemas.microsoft.com/office/word/2015/wordml/symex" xmlns:wpg="http://schemas.microsoft.com/office/word/2010/wordprocessingGroup" xmlns:wpi="http://schemas.microsoft.com/office/word/2010/wordprocessingInk" xmlns:wne="http://schemas.microsoft.com/office/word/2006/wordml" xmlns:wps="http://schemas.microsoft.com/office/word/2010/wordprocessingShape" mc:Ignorable="w14 w15 w16se w16cid wp14">
   <w:body>
     <w:p>
       <w:pPr>
-        <w:pStyle w:val="Titre"/>
-        <w:jc w:val="center"/>
         <w:rPr>
           <w:lang w:val="fr-FR"/>
         </w:rPr>
@@ -14,21 +12,7 @@
         <w:rPr>
           <w:lang w:val="fr-FR"/>
         </w:rPr>
-        <w:t xml:space="preserve">Circuit de freinage </w:t>
-      </w:r>
-      <w:proofErr w:type="spellStart"/>
-      <w:r>
-        <w:rPr>
-          <w:lang w:val="fr-FR"/>
-        </w:rPr>
-        <w:t>Invictus</w:t>
-      </w:r>
-      <w:proofErr w:type="spellEnd"/>
-      <w:r>
-        <w:rPr>
-          <w:lang w:val="fr-FR"/>
-        </w:rPr>
-        <w:t xml:space="preserve"> – EPSA 2</w:t>
+        <w:t>Circuit de freinage Invictus – EPSA 2</w:t>
       </w:r>
       <w:r>
         <w:rPr>
@@ -36,13 +20,6 @@
         </w:rPr>
         <w:t>020</w:t>
       </w:r>
-    </w:p>
-    <w:p>
-      <w:pPr>
-        <w:rPr>
-          <w:lang w:val="fr-FR"/>
-        </w:rPr>
-      </w:pPr>
     </w:p>
     <w:p>
       <w:pPr>
@@ -56,35 +33,58 @@
           <w:noProof/>
           <w:lang w:val="fr-FR" w:eastAsia="fr-FR"/>
         </w:rPr>
-        <w:pict w14:anchorId="59C246B9">
-          <v:shapetype id="_x0000_t75" coordsize="21600,21600" o:spt="75" o:preferrelative="t" path="m@4@5l@4@11@9@11@9@5xe" filled="f" stroked="f">
-            <v:stroke joinstyle="miter"/>
-            <v:formulas>
-              <v:f eqn="if lineDrawn pixelLineWidth 0"/>
-              <v:f eqn="sum @0 1 0"/>
-              <v:f eqn="sum 0 0 @1"/>
-              <v:f eqn="prod @2 1 2"/>
-              <v:f eqn="prod @3 21600 pixelWidth"/>
-              <v:f eqn="prod @3 21600 pixelHeight"/>
-              <v:f eqn="sum @0 0 1"/>
-              <v:f eqn="prod @6 1 2"/>
-              <v:f eqn="prod @7 21600 pixelWidth"/>
-              <v:f eqn="sum @8 21600 0"/>
-              <v:f eqn="prod @7 21600 pixelHeight"/>
-              <v:f eqn="sum @10 21600 0"/>
-            </v:formulas>
-            <v:path o:extrusionok="f" gradientshapeok="t" o:connecttype="rect"/>
-            <o:lock v:ext="edit" aspectratio="t"/>
-          </v:shapetype>
-          <v:shape id="_x0000_i1025" type="#_x0000_t75" style="width:333.75pt;height:403.5pt">
-            <v:imagedata r:id="rId4" o:title="Circuit de freinage Invictus"/>
-          </v:shape>
-        </w:pict>
+        <w:drawing>
+          <wp:inline distT="0" distB="0" distL="0" distR="0" wp14:anchorId="50BAE886" wp14:editId="45C01A81">
+            <wp:extent cx="3581400" cy="4321724"/>
+            <wp:effectExtent l="0" t="0" r="0" b="3175"/>
+            <wp:docPr id="1" name="Picture 1"/>
+            <wp:cNvGraphicFramePr>
+              <a:graphicFrameLocks xmlns:a="http://schemas.openxmlformats.org/drawingml/2006/main" noChangeAspect="1"/>
+            </wp:cNvGraphicFramePr>
+            <a:graphic xmlns:a="http://schemas.openxmlformats.org/drawingml/2006/main">
+              <a:graphicData uri="http://schemas.openxmlformats.org/drawingml/2006/picture">
+                <pic:pic xmlns:pic="http://schemas.openxmlformats.org/drawingml/2006/picture">
+                  <pic:nvPicPr>
+                    <pic:cNvPr id="0" name="Picture 8"/>
+                    <pic:cNvPicPr>
+                      <a:picLocks noChangeAspect="1" noChangeArrowheads="1"/>
+                    </pic:cNvPicPr>
+                  </pic:nvPicPr>
+                  <pic:blipFill>
+                    <a:blip r:embed="rId4">
+                      <a:extLst>
+                        <a:ext uri="{28A0092B-C50C-407E-A947-70E740481C1C}">
+                          <a14:useLocalDpi xmlns:a14="http://schemas.microsoft.com/office/drawing/2010/main" val="0"/>
+                        </a:ext>
+                      </a:extLst>
+                    </a:blip>
+                    <a:stretch>
+                      <a:fillRect/>
+                    </a:stretch>
+                  </pic:blipFill>
+                  <pic:spPr bwMode="auto">
+                    <a:xfrm>
+                      <a:off x="0" y="0"/>
+                      <a:ext cx="3581400" cy="4321724"/>
+                    </a:xfrm>
+                    <a:prstGeom prst="rect">
+                      <a:avLst/>
+                    </a:prstGeom>
+                    <a:noFill/>
+                    <a:ln>
+                      <a:noFill/>
+                    </a:ln>
+                  </pic:spPr>
+                </pic:pic>
+              </a:graphicData>
+            </a:graphic>
+          </wp:inline>
+        </w:drawing>
       </w:r>
     </w:p>
     <w:tbl>
       <w:tblPr>
-        <w:tblStyle w:val="Grilledutableau"/>
+        <w:tblStyle w:val="TableGrid"/>
         <w:tblpPr w:leftFromText="180" w:rightFromText="180" w:vertAnchor="text" w:horzAnchor="margin" w:tblpXSpec="right" w:tblpY="623"/>
         <w:tblW w:w="0" w:type="auto"/>
         <w:tblLook w:val="04A0" w:firstRow="1" w:lastRow="0" w:firstColumn="1" w:lastColumn="0" w:noHBand="0" w:noVBand="1"/>
@@ -102,7 +102,8 @@
       <w:tr>
         <w:tc>
           <w:tcPr>
-            <w:tcW w:w="1526" w:type="dxa"/>
+            <w:tcW w:w="3029" w:type="dxa"/>
+            <w:gridSpan w:val="2"/>
           </w:tcPr>
           <w:p>
             <w:pPr>
@@ -119,13 +120,14 @@
                 <w:bCs/>
                 <w:lang w:val="fr-FR"/>
               </w:rPr>
-              <w:t>Durite</w:t>
-            </w:r>
-          </w:p>
-        </w:tc>
-        <w:tc>
-          <w:tcPr>
-            <w:tcW w:w="1503" w:type="dxa"/>
+              <w:t>durite</w:t>
+            </w:r>
+          </w:p>
+        </w:tc>
+        <w:tc>
+          <w:tcPr>
+            <w:tcW w:w="7761" w:type="dxa"/>
+            <w:gridSpan w:val="6"/>
           </w:tcPr>
           <w:p>
             <w:pPr>
@@ -142,6 +144,55 @@
                 <w:bCs/>
                 <w:lang w:val="fr-FR"/>
               </w:rPr>
+              <w:t>Joint</w:t>
+            </w:r>
+          </w:p>
+        </w:tc>
+      </w:tr>
+      <w:tr>
+        <w:tc>
+          <w:tcPr>
+            <w:tcW w:w="1526" w:type="dxa"/>
+            <w:vMerge w:val="restart"/>
+          </w:tcPr>
+          <w:p>
+            <w:pPr>
+              <w:rPr>
+                <w:b/>
+                <w:bCs/>
+                <w:lang w:val="fr-FR"/>
+              </w:rPr>
+            </w:pPr>
+            <w:r>
+              <w:rPr>
+                <w:b/>
+                <w:bCs/>
+                <w:lang w:val="fr-FR"/>
+              </w:rPr>
+              <w:t>#</w:t>
+            </w:r>
+          </w:p>
+        </w:tc>
+        <w:tc>
+          <w:tcPr>
+            <w:tcW w:w="1503" w:type="dxa"/>
+            <w:vMerge w:val="restart"/>
+          </w:tcPr>
+          <w:p>
+            <w:pPr>
+              <w:jc w:val="center"/>
+              <w:rPr>
+                <w:b/>
+                <w:bCs/>
+                <w:lang w:val="fr-FR"/>
+              </w:rPr>
+            </w:pPr>
+            <w:r>
+              <w:rPr>
+                <w:b/>
+                <w:bCs/>
+                <w:lang w:val="fr-FR"/>
+              </w:rPr>
               <w:t>Longueur</w:t>
             </w:r>
           </w:p>
@@ -150,6 +201,7 @@
           <w:tcPr>
             <w:tcW w:w="1545" w:type="dxa"/>
             <w:gridSpan w:val="2"/>
+            <w:vMerge w:val="restart"/>
           </w:tcPr>
           <w:p>
             <w:pPr>
@@ -166,13 +218,14 @@
                 <w:bCs/>
                 <w:lang w:val="fr-FR"/>
               </w:rPr>
-              <w:t>joint</w:t>
+              <w:t>#</w:t>
             </w:r>
           </w:p>
         </w:tc>
         <w:tc>
           <w:tcPr>
             <w:tcW w:w="1403" w:type="dxa"/>
+            <w:vMerge w:val="restart"/>
           </w:tcPr>
           <w:p>
             <w:pPr>
@@ -191,40 +244,142 @@
               </w:rPr>
               <w:t xml:space="preserve">Direction </w:t>
             </w:r>
-            <w:r>
+          </w:p>
+        </w:tc>
+        <w:tc>
+          <w:tcPr>
+            <w:tcW w:w="3221" w:type="dxa"/>
+            <w:gridSpan w:val="2"/>
+          </w:tcPr>
+          <w:p>
+            <w:pPr>
+              <w:jc w:val="center"/>
               <w:rPr>
                 <w:b/>
                 <w:bCs/>
                 <w:lang w:val="fr-FR"/>
               </w:rPr>
-              <w:br/>
-              <w:t>joint</w:t>
-            </w:r>
-          </w:p>
-        </w:tc>
-        <w:tc>
-          <w:tcPr>
-            <w:tcW w:w="1609" w:type="dxa"/>
-          </w:tcPr>
-          <w:p>
-            <w:pPr>
-              <w:jc w:val="center"/>
+            </w:pPr>
+            <w:r>
               <w:rPr>
                 <w:b/>
                 <w:bCs/>
                 <w:lang w:val="fr-FR"/>
               </w:rPr>
-            </w:pPr>
-            <w:proofErr w:type="spellStart"/>
-            <w:r>
+              <w:t>Filetage</w:t>
+            </w:r>
+          </w:p>
+        </w:tc>
+        <w:tc>
+          <w:tcPr>
+            <w:tcW w:w="1592" w:type="dxa"/>
+          </w:tcPr>
+          <w:p>
+            <w:pPr>
+              <w:jc w:val="center"/>
               <w:rPr>
                 <w:b/>
                 <w:bCs/>
                 <w:lang w:val="fr-FR"/>
               </w:rPr>
-              <w:t>DiamètrexPas</w:t>
-            </w:r>
-            <w:proofErr w:type="spellEnd"/>
+            </w:pPr>
+            <w:r>
+              <w:rPr>
+                <w:b/>
+                <w:bCs/>
+                <w:lang w:val="fr-FR"/>
+              </w:rPr>
+              <w:t>type</w:t>
+            </w:r>
+          </w:p>
+        </w:tc>
+      </w:tr>
+      <w:tr>
+        <w:tc>
+          <w:tcPr>
+            <w:tcW w:w="1526" w:type="dxa"/>
+            <w:vMerge/>
+          </w:tcPr>
+          <w:p>
+            <w:pPr>
+              <w:rPr>
+                <w:b/>
+                <w:bCs/>
+                <w:lang w:val="fr-FR"/>
+              </w:rPr>
+            </w:pPr>
+          </w:p>
+        </w:tc>
+        <w:tc>
+          <w:tcPr>
+            <w:tcW w:w="1503" w:type="dxa"/>
+            <w:vMerge/>
+          </w:tcPr>
+          <w:p>
+            <w:pPr>
+              <w:jc w:val="center"/>
+              <w:rPr>
+                <w:b/>
+                <w:bCs/>
+                <w:lang w:val="fr-FR"/>
+              </w:rPr>
+            </w:pPr>
+          </w:p>
+        </w:tc>
+        <w:tc>
+          <w:tcPr>
+            <w:tcW w:w="1545" w:type="dxa"/>
+            <w:gridSpan w:val="2"/>
+            <w:vMerge/>
+          </w:tcPr>
+          <w:p>
+            <w:pPr>
+              <w:jc w:val="center"/>
+              <w:rPr>
+                <w:b/>
+                <w:bCs/>
+                <w:lang w:val="fr-FR"/>
+              </w:rPr>
+            </w:pPr>
+          </w:p>
+        </w:tc>
+        <w:tc>
+          <w:tcPr>
+            <w:tcW w:w="1403" w:type="dxa"/>
+            <w:vMerge/>
+          </w:tcPr>
+          <w:p>
+            <w:pPr>
+              <w:jc w:val="center"/>
+              <w:rPr>
+                <w:b/>
+                <w:bCs/>
+                <w:lang w:val="fr-FR"/>
+              </w:rPr>
+            </w:pPr>
+          </w:p>
+        </w:tc>
+        <w:tc>
+          <w:tcPr>
+            <w:tcW w:w="1609" w:type="dxa"/>
+          </w:tcPr>
+          <w:p>
+            <w:pPr>
+              <w:jc w:val="center"/>
+              <w:rPr>
+                <w:b/>
+                <w:bCs/>
+                <w:lang w:val="fr-FR"/>
+              </w:rPr>
+            </w:pPr>
+            <w:r>
+              <w:rPr>
+                <w:b/>
+                <w:bCs/>
+                <w:lang w:val="fr-FR"/>
+              </w:rPr>
+              <w:t>diam*pas</w:t>
+            </w:r>
           </w:p>
         </w:tc>
         <w:tc>
@@ -2174,16 +2329,6 @@
         </w:tc>
       </w:tr>
     </w:tbl>
-    <w:p>
-      <w:pPr>
-        <w:jc w:val="center"/>
-        <w:rPr>
-          <w:lang w:val="fr-FR"/>
-        </w:rPr>
-      </w:pPr>
-      <w:bookmarkStart w:id="0" w:name="_GoBack"/>
-      <w:bookmarkEnd w:id="0"/>
-    </w:p>
     <w:p>
       <w:pPr>
         <w:rPr>
@@ -2193,20 +2338,20 @@
     </w:p>
     <w:tbl>
       <w:tblPr>
-        <w:tblStyle w:val="Grilledutableau"/>
+        <w:tblStyle w:val="TableGrid"/>
         <w:tblW w:w="0" w:type="auto"/>
         <w:tblLook w:val="04A0" w:firstRow="1" w:lastRow="0" w:firstColumn="1" w:lastColumn="0" w:noHBand="0" w:noVBand="1"/>
       </w:tblPr>
       <w:tblGrid>
-        <w:gridCol w:w="2697"/>
-        <w:gridCol w:w="2697"/>
-        <w:gridCol w:w="2698"/>
-        <w:gridCol w:w="2698"/>
+        <w:gridCol w:w="2122"/>
+        <w:gridCol w:w="2835"/>
+        <w:gridCol w:w="1842"/>
+        <w:gridCol w:w="3991"/>
       </w:tblGrid>
       <w:tr>
         <w:tc>
           <w:tcPr>
-            <w:tcW w:w="2697" w:type="dxa"/>
+            <w:tcW w:w="2122" w:type="dxa"/>
           </w:tcPr>
           <w:p>
             <w:pPr>
@@ -2228,7 +2373,7 @@
         </w:tc>
         <w:tc>
           <w:tcPr>
-            <w:tcW w:w="2697" w:type="dxa"/>
+            <w:tcW w:w="2835" w:type="dxa"/>
           </w:tcPr>
           <w:p>
             <w:pPr>
@@ -2250,7 +2395,7 @@
         </w:tc>
         <w:tc>
           <w:tcPr>
-            <w:tcW w:w="2698" w:type="dxa"/>
+            <w:tcW w:w="1842" w:type="dxa"/>
           </w:tcPr>
           <w:p>
             <w:pPr>
@@ -2272,7 +2417,7 @@
         </w:tc>
         <w:tc>
           <w:tcPr>
-            <w:tcW w:w="2698" w:type="dxa"/>
+            <w:tcW w:w="3991" w:type="dxa"/>
           </w:tcPr>
           <w:p>
             <w:pPr>
@@ -2296,7 +2441,7 @@
       <w:tr>
         <w:tc>
           <w:tcPr>
-            <w:tcW w:w="2697" w:type="dxa"/>
+            <w:tcW w:w="2122" w:type="dxa"/>
           </w:tcPr>
           <w:p>
             <w:pPr>
@@ -2314,7 +2459,7 @@
         </w:tc>
         <w:tc>
           <w:tcPr>
-            <w:tcW w:w="2697" w:type="dxa"/>
+            <w:tcW w:w="2835" w:type="dxa"/>
           </w:tcPr>
           <w:p>
             <w:pPr>
@@ -2332,7 +2477,7 @@
         </w:tc>
         <w:tc>
           <w:tcPr>
-            <w:tcW w:w="2698" w:type="dxa"/>
+            <w:tcW w:w="1842" w:type="dxa"/>
             <w:vMerge w:val="restart"/>
           </w:tcPr>
           <w:p>
@@ -2353,21 +2498,47 @@
         </w:tc>
         <w:tc>
           <w:tcPr>
-            <w:tcW w:w="2698" w:type="dxa"/>
-          </w:tcPr>
-          <w:p>
-            <w:pPr>
-              <w:rPr>
-                <w:lang w:val="fr-FR"/>
-              </w:rPr>
-            </w:pPr>
+            <w:tcW w:w="3991" w:type="dxa"/>
+          </w:tcPr>
+          <w:p>
+            <w:pPr>
+              <w:rPr>
+                <w:lang w:val="fr-FR"/>
+              </w:rPr>
+            </w:pPr>
+            <w:r>
+              <w:rPr>
+                <w:lang w:val="fr-FR"/>
+              </w:rPr>
+              <w:t>2P1AR</w:t>
+            </w:r>
+            <w:r>
+              <w:rPr>
+                <w:lang w:val="fr-FR"/>
+              </w:rPr>
+              <w:t xml:space="preserve"> (2 pistons </w:t>
+            </w:r>
+            <w:proofErr w:type="spellStart"/>
+            <w:r>
+              <w:rPr>
+                <w:lang w:val="fr-FR"/>
+              </w:rPr>
+              <w:t>Aerotech</w:t>
+            </w:r>
+            <w:proofErr w:type="spellEnd"/>
+            <w:r>
+              <w:rPr>
+                <w:lang w:val="fr-FR"/>
+              </w:rPr>
+              <w:t>)</w:t>
+            </w:r>
           </w:p>
         </w:tc>
       </w:tr>
       <w:tr>
         <w:tc>
           <w:tcPr>
-            <w:tcW w:w="2697" w:type="dxa"/>
+            <w:tcW w:w="2122" w:type="dxa"/>
           </w:tcPr>
           <w:p>
             <w:pPr>
@@ -2385,7 +2556,7 @@
         </w:tc>
         <w:tc>
           <w:tcPr>
-            <w:tcW w:w="2697" w:type="dxa"/>
+            <w:tcW w:w="2835" w:type="dxa"/>
           </w:tcPr>
           <w:p>
             <w:pPr>
@@ -2403,7 +2574,7 @@
         </w:tc>
         <w:tc>
           <w:tcPr>
-            <w:tcW w:w="2698" w:type="dxa"/>
+            <w:tcW w:w="1842" w:type="dxa"/>
             <w:vMerge/>
           </w:tcPr>
           <w:p>
@@ -2416,21 +2587,47 @@
         </w:tc>
         <w:tc>
           <w:tcPr>
-            <w:tcW w:w="2698" w:type="dxa"/>
-          </w:tcPr>
-          <w:p>
-            <w:pPr>
-              <w:rPr>
-                <w:lang w:val="fr-FR"/>
-              </w:rPr>
-            </w:pPr>
+            <w:tcW w:w="3991" w:type="dxa"/>
+          </w:tcPr>
+          <w:p>
+            <w:pPr>
+              <w:rPr>
+                <w:lang w:val="fr-FR"/>
+              </w:rPr>
+            </w:pPr>
+            <w:r>
+              <w:rPr>
+                <w:lang w:val="fr-FR"/>
+              </w:rPr>
+              <w:t>2D1R</w:t>
+            </w:r>
+            <w:r>
+              <w:rPr>
+                <w:lang w:val="fr-FR"/>
+              </w:rPr>
+              <w:t xml:space="preserve"> (2 piston, non </w:t>
+            </w:r>
+            <w:proofErr w:type="spellStart"/>
+            <w:r>
+              <w:rPr>
+                <w:lang w:val="fr-FR"/>
+              </w:rPr>
+              <w:t>Aerotech</w:t>
+            </w:r>
+            <w:proofErr w:type="spellEnd"/>
+            <w:r>
+              <w:rPr>
+                <w:lang w:val="fr-FR"/>
+              </w:rPr>
+              <w:t>)</w:t>
+            </w:r>
           </w:p>
         </w:tc>
       </w:tr>
       <w:tr>
         <w:tc>
           <w:tcPr>
-            <w:tcW w:w="2697" w:type="dxa"/>
+            <w:tcW w:w="2122" w:type="dxa"/>
           </w:tcPr>
           <w:p>
             <w:pPr>
@@ -2448,7 +2645,7 @@
         </w:tc>
         <w:tc>
           <w:tcPr>
-            <w:tcW w:w="2697" w:type="dxa"/>
+            <w:tcW w:w="2835" w:type="dxa"/>
           </w:tcPr>
           <w:p>
             <w:pPr>
@@ -2466,7 +2663,7 @@
         </w:tc>
         <w:tc>
           <w:tcPr>
-            <w:tcW w:w="2698" w:type="dxa"/>
+            <w:tcW w:w="1842" w:type="dxa"/>
             <w:vMerge/>
           </w:tcPr>
           <w:p>
@@ -2479,14 +2676,26 @@
         </w:tc>
         <w:tc>
           <w:tcPr>
-            <w:tcW w:w="2698" w:type="dxa"/>
-          </w:tcPr>
-          <w:p>
-            <w:pPr>
-              <w:rPr>
-                <w:lang w:val="fr-FR"/>
-              </w:rPr>
-            </w:pPr>
+            <w:tcW w:w="3991" w:type="dxa"/>
+          </w:tcPr>
+          <w:p>
+            <w:pPr>
+              <w:rPr>
+                <w:lang w:val="fr-FR"/>
+              </w:rPr>
+            </w:pPr>
+            <w:r>
+              <w:rPr>
+                <w:lang w:val="fr-FR"/>
+              </w:rPr>
+              <w:t>MC127R</w:t>
+            </w:r>
+            <w:r>
+              <w:rPr>
+                <w:lang w:val="fr-FR"/>
+              </w:rPr>
+              <w:t xml:space="preserve"> (667 MC 34 12.7 x 22.6 7-9-17)</w:t>
+            </w:r>
           </w:p>
         </w:tc>
       </w:tr>
@@ -2504,6 +2713,238 @@
           <w:lang w:val="fr-FR"/>
         </w:rPr>
       </w:pPr>
+      <w:bookmarkStart w:id="0" w:name="_GoBack"/>
+      <w:bookmarkEnd w:id="0"/>
+    </w:p>
+    <w:p>
+      <w:pPr>
+        <w:rPr>
+          <w:noProof/>
+          <w:lang w:val="fr-FR"/>
+        </w:rPr>
+      </w:pPr>
+      <w:r>
+        <w:rPr>
+          <w:noProof/>
+          <w:lang w:val="fr-FR"/>
+        </w:rPr>
+        <w:lastRenderedPageBreak/>
+        <w:drawing>
+          <wp:inline distT="0" distB="0" distL="0" distR="0" wp14:anchorId="405D08B0" wp14:editId="643D4D6D">
+            <wp:extent cx="2543175" cy="1559861"/>
+            <wp:effectExtent l="0" t="0" r="0" b="2540"/>
+            <wp:docPr id="2" name="Picture 2"/>
+            <wp:cNvGraphicFramePr>
+              <a:graphicFrameLocks xmlns:a="http://schemas.openxmlformats.org/drawingml/2006/main" noChangeAspect="1"/>
+            </wp:cNvGraphicFramePr>
+            <a:graphic xmlns:a="http://schemas.openxmlformats.org/drawingml/2006/main">
+              <a:graphicData uri="http://schemas.openxmlformats.org/drawingml/2006/picture">
+                <pic:pic xmlns:pic="http://schemas.openxmlformats.org/drawingml/2006/picture">
+                  <pic:nvPicPr>
+                    <pic:cNvPr id="0" name="Picture 9"/>
+                    <pic:cNvPicPr>
+                      <a:picLocks noChangeAspect="1" noChangeArrowheads="1"/>
+                    </pic:cNvPicPr>
+                  </pic:nvPicPr>
+                  <pic:blipFill>
+                    <a:blip r:embed="rId5" cstate="print">
+                      <a:extLst>
+                        <a:ext uri="{28A0092B-C50C-407E-A947-70E740481C1C}">
+                          <a14:useLocalDpi xmlns:a14="http://schemas.microsoft.com/office/drawing/2010/main" val="0"/>
+                        </a:ext>
+                      </a:extLst>
+                    </a:blip>
+                    <a:srcRect/>
+                    <a:stretch>
+                      <a:fillRect/>
+                    </a:stretch>
+                  </pic:blipFill>
+                  <pic:spPr bwMode="auto">
+                    <a:xfrm>
+                      <a:off x="0" y="0"/>
+                      <a:ext cx="2546705" cy="1562026"/>
+                    </a:xfrm>
+                    <a:prstGeom prst="rect">
+                      <a:avLst/>
+                    </a:prstGeom>
+                    <a:noFill/>
+                    <a:ln>
+                      <a:noFill/>
+                    </a:ln>
+                  </pic:spPr>
+                </pic:pic>
+              </a:graphicData>
+            </a:graphic>
+          </wp:inline>
+        </w:drawing>
+      </w:r>
+      <w:r>
+        <w:rPr>
+          <w:noProof/>
+          <w:lang w:val="fr-FR"/>
+        </w:rPr>
+        <w:t xml:space="preserve"> joint tournant M10x100 (12.7mm)</w:t>
+      </w:r>
+    </w:p>
+    <w:p>
+      <w:pPr>
+        <w:rPr>
+          <w:noProof/>
+          <w:lang w:val="fr-FR"/>
+        </w:rPr>
+      </w:pPr>
+      <w:r>
+        <w:rPr>
+          <w:noProof/>
+          <w:lang w:val="fr-FR"/>
+        </w:rPr>
+        <w:drawing>
+          <wp:inline distT="0" distB="0" distL="0" distR="0" wp14:anchorId="0B4425D4" wp14:editId="11368D3E">
+            <wp:extent cx="2019300" cy="1803347"/>
+            <wp:effectExtent l="0" t="0" r="0" b="6985"/>
+            <wp:docPr id="3" name="Picture 3"/>
+            <wp:cNvGraphicFramePr>
+              <a:graphicFrameLocks xmlns:a="http://schemas.openxmlformats.org/drawingml/2006/main" noChangeAspect="1"/>
+            </wp:cNvGraphicFramePr>
+            <a:graphic xmlns:a="http://schemas.openxmlformats.org/drawingml/2006/main">
+              <a:graphicData uri="http://schemas.openxmlformats.org/drawingml/2006/picture">
+                <pic:pic xmlns:pic="http://schemas.openxmlformats.org/drawingml/2006/picture">
+                  <pic:nvPicPr>
+                    <pic:cNvPr id="0" name="Picture 10"/>
+                    <pic:cNvPicPr>
+                      <a:picLocks noChangeAspect="1" noChangeArrowheads="1"/>
+                    </pic:cNvPicPr>
+                  </pic:nvPicPr>
+                  <pic:blipFill>
+                    <a:blip r:embed="rId6" cstate="print">
+                      <a:extLst>
+                        <a:ext uri="{28A0092B-C50C-407E-A947-70E740481C1C}">
+                          <a14:useLocalDpi xmlns:a14="http://schemas.microsoft.com/office/drawing/2010/main" val="0"/>
+                        </a:ext>
+                      </a:extLst>
+                    </a:blip>
+                    <a:srcRect/>
+                    <a:stretch>
+                      <a:fillRect/>
+                    </a:stretch>
+                  </pic:blipFill>
+                  <pic:spPr bwMode="auto">
+                    <a:xfrm>
+                      <a:off x="0" y="0"/>
+                      <a:ext cx="2023076" cy="1806719"/>
+                    </a:xfrm>
+                    <a:prstGeom prst="rect">
+                      <a:avLst/>
+                    </a:prstGeom>
+                    <a:noFill/>
+                    <a:ln>
+                      <a:noFill/>
+                    </a:ln>
+                  </pic:spPr>
+                </pic:pic>
+              </a:graphicData>
+            </a:graphic>
+          </wp:inline>
+        </w:drawing>
+      </w:r>
+      <w:r>
+        <w:rPr>
+          <w:noProof/>
+          <w:lang w:val="fr-FR"/>
+        </w:rPr>
+        <w:t xml:space="preserve"> raccord T</w:t>
+      </w:r>
+    </w:p>
+    <w:p>
+      <w:pPr>
+        <w:rPr>
+          <w:noProof/>
+          <w:lang w:val="fr-FR"/>
+        </w:rPr>
+      </w:pPr>
+      <w:r>
+        <w:rPr>
+          <w:noProof/>
+          <w:lang w:val="fr-FR"/>
+        </w:rPr>
+        <w:drawing>
+          <wp:inline distT="0" distB="0" distL="0" distR="0" wp14:anchorId="10AEFE33" wp14:editId="5CD578E3">
+            <wp:extent cx="1765075" cy="4419600"/>
+            <wp:effectExtent l="0" t="0" r="6985" b="0"/>
+            <wp:docPr id="4" name="Picture 4"/>
+            <wp:cNvGraphicFramePr>
+              <a:graphicFrameLocks xmlns:a="http://schemas.openxmlformats.org/drawingml/2006/main" noChangeAspect="1"/>
+            </wp:cNvGraphicFramePr>
+            <a:graphic xmlns:a="http://schemas.openxmlformats.org/drawingml/2006/main">
+              <a:graphicData uri="http://schemas.openxmlformats.org/drawingml/2006/picture">
+                <pic:pic xmlns:pic="http://schemas.openxmlformats.org/drawingml/2006/picture">
+                  <pic:nvPicPr>
+                    <pic:cNvPr id="0" name="Picture 11"/>
+                    <pic:cNvPicPr>
+                      <a:picLocks noChangeAspect="1" noChangeArrowheads="1"/>
+                    </pic:cNvPicPr>
+                  </pic:nvPicPr>
+                  <pic:blipFill>
+                    <a:blip r:embed="rId7" cstate="print">
+                      <a:extLst>
+                        <a:ext uri="{28A0092B-C50C-407E-A947-70E740481C1C}">
+                          <a14:useLocalDpi xmlns:a14="http://schemas.microsoft.com/office/drawing/2010/main" val="0"/>
+                        </a:ext>
+                      </a:extLst>
+                    </a:blip>
+                    <a:srcRect/>
+                    <a:stretch>
+                      <a:fillRect/>
+                    </a:stretch>
+                  </pic:blipFill>
+                  <pic:spPr bwMode="auto">
+                    <a:xfrm>
+                      <a:off x="0" y="0"/>
+                      <a:ext cx="1766599" cy="4423417"/>
+                    </a:xfrm>
+                    <a:prstGeom prst="rect">
+                      <a:avLst/>
+                    </a:prstGeom>
+                    <a:noFill/>
+                    <a:ln>
+                      <a:noFill/>
+                    </a:ln>
+                  </pic:spPr>
+                </pic:pic>
+              </a:graphicData>
+            </a:graphic>
+          </wp:inline>
+        </w:drawing>
+      </w:r>
+      <w:r>
+        <w:rPr>
+          <w:noProof/>
+          <w:lang w:val="fr-FR"/>
+        </w:rPr>
+        <w:t xml:space="preserve"> Maitre-cylindre Beringer </w:t>
+      </w:r>
+      <w:r>
+        <w:rPr>
+          <w:lang w:val="fr-FR"/>
+        </w:rPr>
+        <w:t>MC127R</w:t>
+      </w:r>
+    </w:p>
+    <w:p>
+      <w:pPr>
+        <w:tabs>
+          <w:tab w:val="left" w:pos="8250"/>
+        </w:tabs>
+        <w:rPr>
+          <w:lang w:val="fr-FR"/>
+        </w:rPr>
+      </w:pPr>
+      <w:r>
+        <w:rPr>
+          <w:lang w:val="fr-FR"/>
+        </w:rPr>
+        <w:tab/>
+      </w:r>
     </w:p>
     <w:sectPr>
       <w:pgSz w:w="12240" w:h="15840"/>
@@ -2516,7 +2957,7 @@
 </file>
 
 <file path=word/styles.xml><?xml version="1.0" encoding="utf-8"?>
-<w:styles xmlns:mc="http://schemas.openxmlformats.org/markup-compatibility/2006" xmlns:r="http://schemas.openxmlformats.org/officeDocument/2006/relationships" xmlns:w="http://schemas.openxmlformats.org/wordprocessingml/2006/main" xmlns:w14="http://schemas.microsoft.com/office/word/2010/wordml" xmlns:w15="http://schemas.microsoft.com/office/word/2012/wordml" xmlns:w16se="http://schemas.microsoft.com/office/word/2015/wordml/symex" mc:Ignorable="w14 w15 w16se">
+<w:styles xmlns:mc="http://schemas.openxmlformats.org/markup-compatibility/2006" xmlns:r="http://schemas.openxmlformats.org/officeDocument/2006/relationships" xmlns:w="http://schemas.openxmlformats.org/wordprocessingml/2006/main" xmlns:w14="http://schemas.microsoft.com/office/word/2010/wordml" xmlns:w15="http://schemas.microsoft.com/office/word/2012/wordml" xmlns:w16cid="http://schemas.microsoft.com/office/word/2016/wordml/cid" xmlns:w16se="http://schemas.microsoft.com/office/word/2015/wordml/symex" mc:Ignorable="w14 w15 w16se w16cid">
   <w:docDefaults>
     <w:rPrDefault>
       <w:rPr>
@@ -2532,7 +2973,7 @@
       </w:pPr>
     </w:pPrDefault>
   </w:docDefaults>
-  <w:latentStyles w:defLockedState="0" w:defUIPriority="99" w:defSemiHidden="0" w:defUnhideWhenUsed="0" w:defQFormat="0" w:count="371">
+  <w:latentStyles w:defLockedState="0" w:defUIPriority="99" w:defSemiHidden="0" w:defUnhideWhenUsed="0" w:defQFormat="0" w:count="376">
     <w:lsdException w:name="Normal" w:uiPriority="0" w:qFormat="1"/>
     <w:lsdException w:name="heading 1" w:uiPriority="9" w:qFormat="1"/>
     <w:lsdException w:name="heading 2" w:semiHidden="1" w:uiPriority="9" w:unhideWhenUsed="1" w:qFormat="1"/>
@@ -2638,7 +3079,6 @@
     <w:lsdException w:name="HTML Sample" w:semiHidden="1" w:unhideWhenUsed="1"/>
     <w:lsdException w:name="HTML Typewriter" w:semiHidden="1" w:unhideWhenUsed="1"/>
     <w:lsdException w:name="HTML Variable" w:semiHidden="1" w:unhideWhenUsed="1"/>
-    <w:lsdException w:name="Normal Table" w:semiHidden="1" w:unhideWhenUsed="1"/>
     <w:lsdException w:name="annotation subject" w:semiHidden="1" w:unhideWhenUsed="1"/>
     <w:lsdException w:name="No List" w:semiHidden="1" w:unhideWhenUsed="1"/>
     <w:lsdException w:name="Outline List 1" w:semiHidden="1" w:unhideWhenUsed="1"/>
@@ -2681,11 +3121,8 @@
     <w:lsdException w:name="Table Contemporary" w:semiHidden="1" w:unhideWhenUsed="1"/>
     <w:lsdException w:name="Table Elegant" w:semiHidden="1" w:unhideWhenUsed="1"/>
     <w:lsdException w:name="Table Professional" w:semiHidden="1" w:unhideWhenUsed="1"/>
-    <w:lsdException w:name="Table Subtle 1" w:semiHidden="1" w:unhideWhenUsed="1"/>
     <w:lsdException w:name="Table Subtle 2" w:semiHidden="1" w:unhideWhenUsed="1"/>
     <w:lsdException w:name="Table Web 1" w:semiHidden="1" w:unhideWhenUsed="1"/>
-    <w:lsdException w:name="Table Web 2" w:semiHidden="1" w:unhideWhenUsed="1"/>
-    <w:lsdException w:name="Table Web 3" w:semiHidden="1" w:unhideWhenUsed="1"/>
     <w:lsdException w:name="Balloon Text" w:semiHidden="1" w:unhideWhenUsed="1"/>
     <w:lsdException w:name="Table Grid" w:uiPriority="39"/>
     <w:lsdException w:name="Table Theme" w:semiHidden="1" w:unhideWhenUsed="1"/>
@@ -2904,18 +3341,23 @@
     <w:lsdException w:name="List Table 5 Dark Accent 6" w:uiPriority="50"/>
     <w:lsdException w:name="List Table 6 Colorful Accent 6" w:uiPriority="51"/>
     <w:lsdException w:name="List Table 7 Colorful Accent 6" w:uiPriority="52"/>
+    <w:lsdException w:name="Mention" w:semiHidden="1" w:unhideWhenUsed="1"/>
+    <w:lsdException w:name="Smart Hyperlink" w:semiHidden="1" w:unhideWhenUsed="1"/>
+    <w:lsdException w:name="Hashtag" w:semiHidden="1" w:unhideWhenUsed="1"/>
+    <w:lsdException w:name="Unresolved Mention" w:semiHidden="1" w:unhideWhenUsed="1"/>
+    <w:lsdException w:name="Smart Link" w:semiHidden="1" w:unhideWhenUsed="1"/>
   </w:latentStyles>
   <w:style w:type="paragraph" w:default="1" w:styleId="Normal">
     <w:name w:val="Normal"/>
     <w:qFormat/>
   </w:style>
-  <w:style w:type="character" w:default="1" w:styleId="Policepardfaut">
+  <w:style w:type="character" w:default="1" w:styleId="DefaultParagraphFont">
     <w:name w:val="Default Paragraph Font"/>
     <w:uiPriority w:val="1"/>
     <w:semiHidden/>
     <w:unhideWhenUsed/>
   </w:style>
-  <w:style w:type="table" w:default="1" w:styleId="TableauNormal">
+  <w:style w:type="table" w:default="1" w:styleId="TableNormal">
     <w:name w:val="Normal Table"/>
     <w:uiPriority w:val="99"/>
     <w:semiHidden/>
@@ -2930,17 +3372,17 @@
       </w:tblCellMar>
     </w:tblPr>
   </w:style>
-  <w:style w:type="numbering" w:default="1" w:styleId="Aucuneliste">
+  <w:style w:type="numbering" w:default="1" w:styleId="NoList">
     <w:name w:val="No List"/>
     <w:uiPriority w:val="99"/>
     <w:semiHidden/>
     <w:unhideWhenUsed/>
   </w:style>
-  <w:style w:type="paragraph" w:styleId="Titre">
+  <w:style w:type="paragraph" w:styleId="Title">
     <w:name w:val="Title"/>
     <w:basedOn w:val="Normal"/>
     <w:next w:val="Normal"/>
-    <w:link w:val="TitreCar"/>
+    <w:link w:val="TitleChar"/>
     <w:uiPriority w:val="10"/>
     <w:qFormat/>
     <w:rsid w:val="00161978"/>
@@ -2956,10 +3398,10 @@
       <w:szCs w:val="56"/>
     </w:rPr>
   </w:style>
-  <w:style w:type="character" w:customStyle="1" w:styleId="TitreCar">
-    <w:name w:val="Titre Car"/>
-    <w:basedOn w:val="Policepardfaut"/>
-    <w:link w:val="Titre"/>
+  <w:style w:type="character" w:customStyle="1" w:styleId="TitleChar">
+    <w:name w:val="Title Char"/>
+    <w:basedOn w:val="DefaultParagraphFont"/>
+    <w:link w:val="Title"/>
     <w:uiPriority w:val="10"/>
     <w:rsid w:val="00161978"/>
     <w:rPr>
@@ -2970,9 +3412,9 @@
       <w:szCs w:val="56"/>
     </w:rPr>
   </w:style>
-  <w:style w:type="table" w:styleId="Grilledutableau">
+  <w:style w:type="table" w:styleId="TableGrid">
     <w:name w:val="Table Grid"/>
-    <w:basedOn w:val="TableauNormal"/>
+    <w:basedOn w:val="TableNormal"/>
     <w:uiPriority w:val="39"/>
     <w:rsid w:val="00624652"/>
     <w:pPr>

</xml_diff>